<commit_message>
Commit what tim was make
</commit_message>
<xml_diff>
--- a/gidroponika.docx
+++ b/gidroponika.docx
@@ -10,6 +10,7 @@
           <w:lang w:val="uk-UA"/>
         </w:rPr>
       </w:pPr>
+      <w:bookmarkStart w:id="0" w:name="_GoBack"/>
       <w:r>
         <w:rPr>
           <w:lang w:val="uk-UA"/>
@@ -35,19 +36,7 @@
         <w:rPr>
           <w:lang w:val="uk-UA"/>
         </w:rPr>
-        <w:t>На даний час цей мотод є досить поширеним і набуває популярності . Про нього можна найти досить багато інформаці</w:t>
-      </w:r>
-      <w:r>
-        <w:rPr>
-          <w:lang w:val="uk-UA"/>
-        </w:rPr>
-        <w:t xml:space="preserve"> .</w:t>
-      </w:r>
-      <w:r>
-        <w:rPr>
-          <w:lang w:val="uk-UA"/>
-        </w:rPr>
-        <w:t xml:space="preserve"> Гідропоніка – комплекс засобів та методів вирощування рослин на рідких поживних ділянках, рідких</w:t>
+        <w:t>Гідропоніка – комплекс засобів та методів вирощування рослин на рідких поживних ділянках, рідких</w:t>
       </w:r>
       <w:r>
         <w:rPr>
@@ -77,40 +66,713 @@
         <w:rPr>
           <w:lang w:val="uk-UA"/>
         </w:rPr>
-        <w:t xml:space="preserve">рунту. </w:t>
-      </w:r>
-      <w:r>
-        <w:rPr>
-          <w:lang w:val="uk-UA"/>
-        </w:rPr>
-        <w:t xml:space="preserve"> Метод являє собою фіксування рослини та доставки поживних речовин до кореневої системи</w:t>
-      </w:r>
-      <w:r>
-        <w:rPr>
-          <w:lang w:val="uk-UA"/>
-        </w:rPr>
-        <w:t xml:space="preserve"> . Поживні речовини являють собою рідкий розчин . Гідропонні установки не займають великих площ та можуть буди встановлені в житловій хаті</w:t>
-      </w:r>
-      <w:r>
-        <w:rPr>
-          <w:lang w:val="uk-UA"/>
-        </w:rPr>
-        <w:t xml:space="preserve"> . Перевагою гідропоніки є отриманн ячистої та екологічної продукції . В цоьму методі використовуються система контролю , яка забезпечує контролюванню умов для росту рослин. Це досить класно використовувати електронну систем</w:t>
-      </w:r>
-      <w:r>
-        <w:rPr>
-          <w:lang w:val="uk-UA"/>
-        </w:rPr>
-        <w:t>у , бо вона економить нам час та інші  ресурси власників. Вирощуванння за допомогою гідропоніки не є ефективним  для всіх видів рослин , це може буди більш затратним та непотрібним на ідміну від інших методів</w:t>
-      </w:r>
-      <w:r>
-        <w:rPr>
-          <w:lang w:val="uk-UA"/>
-        </w:rPr>
-        <w:t xml:space="preserve"> . Основні принципи базуються на постійній подачі кисню в поживному розчині та тримати оптимальну для неї температуру </w:t>
-      </w:r>
-      <w:bookmarkStart w:id="0" w:name="_GoBack"/>
-      <w:bookmarkEnd w:id="0"/>
+        <w:t>рунту.</w:t>
+      </w:r>
+      <w:r>
+        <w:rPr>
+          <w:lang w:val="uk-UA"/>
+        </w:rPr>
+        <w:t xml:space="preserve">  На даний час цей мотод є досить поширеним і набуває популярності . Про нього можна найти досить багато інформаці . </w:t>
+      </w:r>
+      <w:r>
+        <w:rPr>
+          <w:lang w:val="uk-UA"/>
+        </w:rPr>
+        <w:t xml:space="preserve"> </w:t>
+      </w:r>
+    </w:p>
+    <w:p>
+      <w:pPr>
+        <w:rPr>
+          <w:lang w:val="uk-UA"/>
+        </w:rPr>
+      </w:pPr>
+      <w:r>
+        <w:rPr>
+          <w:lang w:val="uk-UA"/>
+        </w:rPr>
+        <w:t xml:space="preserve"> В ц</w:t>
+      </w:r>
+      <w:r>
+        <w:rPr>
+          <w:lang w:val="uk-UA"/>
+        </w:rPr>
+        <w:t>ьо</w:t>
+      </w:r>
+      <w:r>
+        <w:rPr>
+          <w:lang w:val="uk-UA"/>
+        </w:rPr>
+        <w:t>му методі використовуються система контролю , яка забезпечує контролюванню умов для росту рослин. Це досить класно використовувати електронну систем</w:t>
+      </w:r>
+      <w:r>
+        <w:rPr>
+          <w:lang w:val="uk-UA"/>
+        </w:rPr>
+        <w:t xml:space="preserve">у , бо вона економить нам час та інші  ресурси власників. Вирощуванння за допомогою гідропоніки не є ефективним  для всіх видів рослин , це може буди більш затратним та непотрібним на </w:t>
+      </w:r>
+      <w:r>
+        <w:rPr>
+          <w:lang w:val="uk-UA"/>
+        </w:rPr>
+        <w:t>в</w:t>
+      </w:r>
+      <w:r>
+        <w:rPr>
+          <w:lang w:val="uk-UA"/>
+        </w:rPr>
+        <w:t>ідміну від інших методів</w:t>
+      </w:r>
+      <w:r>
+        <w:rPr>
+          <w:lang w:val="uk-UA"/>
+        </w:rPr>
+        <w:t xml:space="preserve"> . </w:t>
+      </w:r>
+    </w:p>
+    <w:p>
+      <w:pPr>
+        <w:rPr>
+          <w:lang w:val="uk-UA"/>
+        </w:rPr>
+      </w:pPr>
+    </w:p>
+    <w:p>
+      <w:pPr>
+        <w:rPr>
+          <w:lang w:val="uk-UA"/>
+        </w:rPr>
+      </w:pPr>
+      <w:r>
+        <w:rPr>
+          <w:lang w:val="uk-UA"/>
+        </w:rPr>
+        <w:t>Що собою представляє гідропоніка?</w:t>
+      </w:r>
+      <w:r>
+        <w:rPr>
+          <w:lang w:val="uk-UA"/>
+        </w:rPr>
+        <w:t xml:space="preserve"> </w:t>
+      </w:r>
+    </w:p>
+    <w:p>
+      <w:pPr>
+        <w:rPr>
+          <w:lang w:val="uk-UA"/>
+        </w:rPr>
+      </w:pPr>
+      <w:r>
+        <w:rPr>
+          <w:lang w:val="uk-UA"/>
+        </w:rPr>
+        <w:t>Метод являє собою фіксування рослини та доставки поживних речовин</w:t>
+      </w:r>
+      <w:r>
+        <w:rPr>
+          <w:lang w:val="uk-UA"/>
+        </w:rPr>
+        <w:t xml:space="preserve">, що є в даному методі рідким мінеральним розчином , </w:t>
+      </w:r>
+      <w:r>
+        <w:rPr>
+          <w:lang w:val="uk-UA"/>
+        </w:rPr>
+        <w:t xml:space="preserve"> до кореневої системи . Поживні речовини являють собою рідкий розчин . Гідропонні установки не займають великих площ та можуть буди встановлені в житловій хаті .</w:t>
+      </w:r>
+    </w:p>
+    <w:p>
+      <w:pPr>
+        <w:rPr>
+          <w:lang w:val="uk-UA"/>
+        </w:rPr>
+      </w:pPr>
+      <w:r>
+        <w:rPr>
+          <w:lang w:val="uk-UA"/>
+        </w:rPr>
+        <w:t>Існує кілька груп цього методу на які він поділяється</w:t>
+      </w:r>
+    </w:p>
+    <w:p>
+      <w:pPr>
+        <w:rPr>
+          <w:lang w:val="uk-UA"/>
+        </w:rPr>
+      </w:pPr>
+      <w:r>
+        <w:rPr>
+          <w:lang w:val="uk-UA"/>
+        </w:rPr>
+        <w:t>- Агрегатопоніка – коріння розміщені в твердих інертних , неорганічних субстратів керамзіт , щебінь, пісок та гравій</w:t>
+      </w:r>
+    </w:p>
+    <w:p>
+      <w:pPr>
+        <w:rPr>
+          <w:lang w:val="uk-UA"/>
+        </w:rPr>
+      </w:pPr>
+      <w:r>
+        <w:rPr>
+          <w:lang w:val="uk-UA"/>
+        </w:rPr>
+        <w:t>-Хемопоніка – субстрат в цьому мутоді мох , опілки, верхній торф та інші малодоступні органічні матеріали.</w:t>
+      </w:r>
+    </w:p>
+    <w:p>
+      <w:pPr>
+        <w:rPr>
+          <w:lang w:val="uk-UA"/>
+        </w:rPr>
+      </w:pPr>
+      <w:r>
+        <w:rPr>
+          <w:lang w:val="uk-UA"/>
+        </w:rPr>
+        <w:t>- Субстрати іоннообмінних матеріалів</w:t>
+      </w:r>
+    </w:p>
+    <w:p>
+      <w:pPr>
+        <w:rPr>
+          <w:lang w:val="uk-UA"/>
+        </w:rPr>
+      </w:pPr>
+      <w:r>
+        <w:rPr>
+          <w:lang w:val="uk-UA"/>
+        </w:rPr>
+        <w:t>-</w:t>
+      </w:r>
+      <w:r>
+        <w:rPr>
+          <w:lang w:val="uk-UA"/>
+        </w:rPr>
+        <w:t xml:space="preserve"> </w:t>
+      </w:r>
+      <w:r>
+        <w:rPr>
+          <w:lang w:val="uk-UA"/>
+        </w:rPr>
+        <w:t>А</w:t>
+      </w:r>
+      <w:r>
+        <w:rPr>
+          <w:lang w:val="uk-UA"/>
+        </w:rPr>
+        <w:t>е</w:t>
+      </w:r>
+      <w:r>
+        <w:rPr>
+          <w:lang w:val="uk-UA"/>
+        </w:rPr>
+        <w:t xml:space="preserve">ропоніка </w:t>
+      </w:r>
+      <w:r>
+        <w:rPr>
+          <w:lang w:val="uk-UA"/>
+        </w:rPr>
+        <w:t>, коріння висят в затемненній камері без твердого субстрата.</w:t>
+      </w:r>
+    </w:p>
+    <w:p>
+      <w:pPr>
+        <w:rPr>
+          <w:lang w:val="uk-UA"/>
+        </w:rPr>
+      </w:pPr>
+      <w:r>
+        <w:rPr>
+          <w:lang w:val="uk-UA"/>
+        </w:rPr>
+        <w:t xml:space="preserve">Розчин гідропоніки буває органічним та мінеральним . </w:t>
+      </w:r>
+      <w:r>
+        <w:rPr>
+          <w:lang w:val="uk-UA"/>
+        </w:rPr>
+        <w:t xml:space="preserve">Важливо зазначити , температура даної суміші повинна бути оптимальною в певному діапазоні , в інакшому випадку міняються проценти кисню в суміші , що приводить до інших негативних результатів. </w:t>
+      </w:r>
+    </w:p>
+    <w:p>
+      <w:pPr>
+        <w:rPr>
+          <w:lang w:val="uk-UA"/>
+        </w:rPr>
+      </w:pPr>
+      <w:r>
+        <w:rPr>
+          <w:lang w:val="uk-UA"/>
+        </w:rPr>
+        <w:t>Органічна суміш виробляється в процесі розлагання рослинних та тваринних речовин. Такі суміші є менш ефективними на відміну від мінеральною , але діють значно довше та не завдають шкоди корінням рослин.</w:t>
+      </w:r>
+    </w:p>
+    <w:p>
+      <w:pPr>
+        <w:rPr>
+          <w:lang w:val="uk-UA"/>
+        </w:rPr>
+      </w:pPr>
+      <w:r>
+        <w:rPr>
+          <w:lang w:val="uk-UA"/>
+        </w:rPr>
+        <w:t>Мінеральна</w:t>
+      </w:r>
+      <w:r>
+        <w:rPr>
+          <w:lang w:val="uk-UA"/>
+        </w:rPr>
+        <w:t xml:space="preserve"> суміш являє набор речовин такі як калій , кальцій , залізо , </w:t>
+      </w:r>
+      <w:r>
+        <w:rPr>
+          <w:lang w:val="uk-UA"/>
+        </w:rPr>
+        <w:t>фосфор , сірка , азот</w:t>
+      </w:r>
+      <w:r>
+        <w:rPr>
+          <w:lang w:val="uk-UA"/>
+        </w:rPr>
+        <w:t xml:space="preserve"> , магній,цинк , марганець , моліден</w:t>
+      </w:r>
+      <w:r>
+        <w:rPr>
+          <w:lang w:val="uk-UA"/>
+        </w:rPr>
+        <w:t xml:space="preserve">. Також важливо зазначити ,що суміш повинна мати певний відсоток кисню , це один із важливих компонентів мінеральної суміші. </w:t>
+      </w:r>
+      <w:r>
+        <w:rPr>
+          <w:lang w:val="uk-UA"/>
+        </w:rPr>
+        <w:t>Ще важливим пунктом є її приготовлення . Для цього потрібно грамами  скласти пропорцію , в інакшому випадку ефект гідропоніки не спацює . Для кожної культури є своя пропорція та не обов’язково повинна містити певний вид речовин перерахований вище .</w:t>
+      </w:r>
+    </w:p>
+    <w:p>
+      <w:pPr>
+        <w:rPr>
+          <w:rStyle w:val="tlid-translation"/>
+          <w:lang w:val="uk-UA"/>
+        </w:rPr>
+      </w:pPr>
+      <w:r>
+        <w:rPr>
+          <w:lang w:val="uk-UA"/>
+        </w:rPr>
+        <w:br/>
+      </w:r>
+      <w:r>
+        <w:rPr>
+          <w:rStyle w:val="tlid-translation"/>
+          <w:lang w:val="uk-UA"/>
+        </w:rPr>
+        <w:t>Плюси і мінуси гідропоніки</w:t>
+      </w:r>
+    </w:p>
+    <w:p>
+      <w:pPr>
+        <w:rPr>
+          <w:rStyle w:val="tlid-translation"/>
+          <w:lang w:val="uk-UA"/>
+        </w:rPr>
+      </w:pPr>
+      <w:r>
+        <w:rPr>
+          <w:rStyle w:val="tlid-translation"/>
+          <w:lang w:val="uk-UA"/>
+        </w:rPr>
+        <w:t>-В першу чергу гідропоніка дає більшу врожайність рослин будь-яких культур</w:t>
+      </w:r>
+    </w:p>
+    <w:p>
+      <w:pPr>
+        <w:rPr>
+          <w:rStyle w:val="tlid-translation"/>
+          <w:lang w:val="uk-UA"/>
+        </w:rPr>
+      </w:pPr>
+      <w:r>
+        <w:rPr>
+          <w:rStyle w:val="tlid-translation"/>
+          <w:lang w:val="uk-UA"/>
+        </w:rPr>
+        <w:t>-Якісна та екологічна перодукція.</w:t>
+      </w:r>
+    </w:p>
+    <w:p>
+      <w:pPr>
+        <w:rPr>
+          <w:rStyle w:val="tlid-translation"/>
+          <w:lang w:val="uk-UA"/>
+        </w:rPr>
+      </w:pPr>
+      <w:r>
+        <w:rPr>
+          <w:rStyle w:val="tlid-translation"/>
+          <w:lang w:val="uk-UA"/>
+        </w:rPr>
+        <w:t xml:space="preserve">-Продукція вирощена на гідропорних установках відрізняється вкусовими качествами, привабливим виглядом та ароматом. Також при цій системі плоди краще зберігаються на складах та при переміщенні здійснюється менше </w:t>
+      </w:r>
+      <w:r>
+        <w:rPr>
+          <w:rStyle w:val="tlid-translation"/>
+          <w:lang w:val="uk-UA"/>
+        </w:rPr>
+        <w:t>пошкодження товару</w:t>
+      </w:r>
+      <w:r>
+        <w:rPr>
+          <w:rStyle w:val="tlid-translation"/>
+          <w:lang w:val="uk-UA"/>
+        </w:rPr>
+        <w:t xml:space="preserve"> </w:t>
+      </w:r>
+    </w:p>
+    <w:p>
+      <w:pPr>
+        <w:rPr>
+          <w:rStyle w:val="tlid-translation"/>
+          <w:lang w:val="uk-UA"/>
+        </w:rPr>
+      </w:pPr>
+      <w:r>
+        <w:rPr>
+          <w:rStyle w:val="tlid-translation"/>
+          <w:lang w:val="uk-UA"/>
+        </w:rPr>
+        <w:lastRenderedPageBreak/>
+        <w:t>-</w:t>
+      </w:r>
+      <w:r>
+        <w:rPr>
+          <w:rStyle w:val="tlid-translation"/>
+          <w:lang w:val="uk-UA"/>
+        </w:rPr>
+        <w:t>Значно менша ймовірність захворювань рослин та попадання різних мікробів та шкідливих організмів</w:t>
+      </w:r>
+    </w:p>
+    <w:p>
+      <w:pPr>
+        <w:rPr>
+          <w:rStyle w:val="tlid-translation"/>
+          <w:lang w:val="uk-UA"/>
+        </w:rPr>
+      </w:pPr>
+      <w:r>
+        <w:rPr>
+          <w:rStyle w:val="tlid-translation"/>
+          <w:lang w:val="uk-UA"/>
+        </w:rPr>
+        <w:t xml:space="preserve">-Поживна суміш надає достатню кількість води , що дозволяє не мати  проблему з поливанням культур. </w:t>
+      </w:r>
+    </w:p>
+    <w:p>
+      <w:pPr>
+        <w:rPr>
+          <w:rStyle w:val="tlid-translation"/>
+          <w:lang w:val="uk-UA"/>
+        </w:rPr>
+      </w:pPr>
+      <w:r>
+        <w:rPr>
+          <w:rStyle w:val="tlid-translation"/>
+          <w:lang w:val="uk-UA"/>
+        </w:rPr>
+        <w:t>-Економія використанню добрева</w:t>
+      </w:r>
+      <w:r>
+        <w:rPr>
+          <w:rStyle w:val="tlid-translation"/>
+          <w:lang w:val="uk-UA"/>
+        </w:rPr>
+        <w:t>.</w:t>
+      </w:r>
+    </w:p>
+    <w:p>
+      <w:pPr>
+        <w:rPr>
+          <w:rStyle w:val="tlid-translation"/>
+          <w:lang w:val="uk-UA"/>
+        </w:rPr>
+      </w:pPr>
+      <w:r>
+        <w:rPr>
+          <w:rStyle w:val="tlid-translation"/>
+          <w:lang w:val="uk-UA"/>
+        </w:rPr>
+        <w:t>-Універсальність установок дозволяє вирощувати більшу частину видів рослин. Більша частина рослин показує позитивний результат при вирощуванні цим методом 9/10.</w:t>
+      </w:r>
+    </w:p>
+    <w:p>
+      <w:pPr>
+        <w:rPr>
+          <w:rStyle w:val="tlid-translation"/>
+          <w:lang w:val="uk-UA"/>
+        </w:rPr>
+      </w:pPr>
+      <w:r>
+        <w:rPr>
+          <w:rStyle w:val="tlid-translation"/>
+          <w:lang w:val="uk-UA"/>
+        </w:rPr>
+        <w:t xml:space="preserve"> На відміну від плюсов є також мінуси цієї системи</w:t>
+      </w:r>
+    </w:p>
+    <w:p>
+      <w:pPr>
+        <w:rPr>
+          <w:rStyle w:val="tlid-translation"/>
+          <w:lang w:val="uk-UA"/>
+        </w:rPr>
+      </w:pPr>
+      <w:r>
+        <w:rPr>
+          <w:rStyle w:val="tlid-translation"/>
+          <w:lang w:val="uk-UA"/>
+        </w:rPr>
+        <w:t>-При неправильному в</w:t>
+      </w:r>
+      <w:r>
+        <w:rPr>
+          <w:rStyle w:val="tlid-translation"/>
+          <w:lang w:val="uk-UA"/>
+        </w:rPr>
+        <w:t>икористанню цього методу , може зробити</w:t>
+      </w:r>
+      <w:r>
+        <w:rPr>
+          <w:rStyle w:val="tlid-translation"/>
+        </w:rPr>
+        <w:t xml:space="preserve"> </w:t>
+      </w:r>
+      <w:proofErr w:type="spellStart"/>
+      <w:r>
+        <w:rPr>
+          <w:rStyle w:val="tlid-translation"/>
+        </w:rPr>
+        <w:t>забруднення</w:t>
+      </w:r>
+      <w:proofErr w:type="spellEnd"/>
+      <w:r>
+        <w:rPr>
+          <w:rStyle w:val="tlid-translation"/>
+        </w:rPr>
+        <w:t xml:space="preserve"> </w:t>
+      </w:r>
+      <w:proofErr w:type="spellStart"/>
+      <w:r>
+        <w:rPr>
+          <w:rStyle w:val="tlid-translation"/>
+        </w:rPr>
+        <w:t>навколишнього</w:t>
+      </w:r>
+      <w:proofErr w:type="spellEnd"/>
+      <w:r>
+        <w:rPr>
+          <w:rStyle w:val="tlid-translation"/>
+        </w:rPr>
+        <w:t xml:space="preserve"> </w:t>
+      </w:r>
+      <w:proofErr w:type="spellStart"/>
+      <w:r>
+        <w:rPr>
+          <w:rStyle w:val="tlid-translation"/>
+        </w:rPr>
+        <w:t>середовища</w:t>
+      </w:r>
+      <w:proofErr w:type="spellEnd"/>
+      <w:r>
+        <w:rPr>
+          <w:rStyle w:val="tlid-translation"/>
+        </w:rPr>
+        <w:t xml:space="preserve"> </w:t>
+      </w:r>
+      <w:r>
+        <w:rPr>
+          <w:rStyle w:val="tlid-translation"/>
+          <w:lang w:val="uk-UA"/>
+        </w:rPr>
+        <w:t>.</w:t>
+      </w:r>
+    </w:p>
+    <w:p>
+      <w:pPr>
+        <w:rPr>
+          <w:rStyle w:val="tlid-translation"/>
+          <w:lang w:val="uk-UA"/>
+        </w:rPr>
+      </w:pPr>
+      <w:r>
+        <w:rPr>
+          <w:rStyle w:val="tlid-translation"/>
+          <w:lang w:val="uk-UA"/>
+        </w:rPr>
+        <w:t>-Також незначним мінусом цієї системи є те , що вона не може бути повністю органічною. Тобто культура може неотримувати певних потрібних поживних речовин які містить грунт.</w:t>
+      </w:r>
+      <w:r>
+        <w:rPr>
+          <w:rStyle w:val="tlid-translation"/>
+          <w:lang w:val="uk-UA"/>
+        </w:rPr>
+        <w:t xml:space="preserve"> З цього можна сказати , що продукт є неорганічним.</w:t>
+      </w:r>
+    </w:p>
+    <w:p>
+      <w:pPr>
+        <w:rPr>
+          <w:rStyle w:val="tlid-translation"/>
+          <w:lang w:val="uk-UA"/>
+        </w:rPr>
+      </w:pPr>
+      <w:r>
+        <w:rPr>
+          <w:rStyle w:val="tlid-translation"/>
+          <w:lang w:val="uk-UA"/>
+        </w:rPr>
+        <w:t>-Температурна залежність . Система в цьому плані не має право на помилку , в інакшому випадку культура несе негативні наслідки. Приблизний  оптимальний діапазон температури сягає 18-22 градусів.</w:t>
+      </w:r>
+    </w:p>
+    <w:p>
+      <w:pPr>
+        <w:rPr>
+          <w:rStyle w:val="tlid-translation"/>
+          <w:lang w:val="uk-UA"/>
+        </w:rPr>
+      </w:pPr>
+      <w:r>
+        <w:rPr>
+          <w:rStyle w:val="tlid-translation"/>
+          <w:lang w:val="uk-UA"/>
+        </w:rPr>
+        <w:t>- Велика грошова вартість.</w:t>
+      </w:r>
+    </w:p>
+    <w:p>
+      <w:pPr>
+        <w:rPr>
+          <w:rStyle w:val="tlid-translation"/>
+          <w:lang w:val="uk-UA"/>
+        </w:rPr>
+      </w:pPr>
+      <w:r>
+        <w:rPr>
+          <w:rStyle w:val="tlid-translation"/>
+          <w:lang w:val="uk-UA"/>
+        </w:rPr>
+        <w:t>- Гідропоніка не для кожної культури підходить.</w:t>
+      </w:r>
+    </w:p>
+    <w:p>
+      <w:pPr>
+        <w:rPr>
+          <w:rStyle w:val="tlid-translation"/>
+          <w:lang w:val="uk-UA"/>
+        </w:rPr>
+      </w:pPr>
+    </w:p>
+    <w:p>
+      <w:pPr>
+        <w:rPr>
+          <w:rStyle w:val="tlid-translation"/>
+          <w:lang w:val="uk-UA"/>
+        </w:rPr>
+      </w:pPr>
+      <w:r>
+        <w:rPr>
+          <w:rStyle w:val="tlid-translation"/>
+          <w:lang w:val="uk-UA"/>
+        </w:rPr>
+        <w:t xml:space="preserve">  </w:t>
+      </w:r>
+      <w:r>
+        <w:rPr>
+          <w:rStyle w:val="tlid-translation"/>
+          <w:lang w:val="uk-UA"/>
+        </w:rPr>
+        <w:t xml:space="preserve">З цієї статті зробим висновок. </w:t>
+      </w:r>
+      <w:r>
+        <w:rPr>
+          <w:rStyle w:val="tlid-translation"/>
+          <w:lang w:val="uk-UA"/>
+        </w:rPr>
+        <w:t xml:space="preserve">Гідропоніка є хорошим, ефективним методом вирощування різних культур , які містить свої хороші сторони та недоліки. Вона включає в себе контроль біомаси , температури , регулювання процесу та великий об’єм продукції. Но для кожної складної системи потрібний розумовий підхід, значні знання та постійного контролю. Метод не повинен мати ніякої помилки , бо може бути вона кінцевою. Для початкових садоводів кращим методом буде класичний (грунт),  з більшим досвідом метод гідропоніки </w:t>
+      </w:r>
+      <w:r>
+        <w:rPr>
+          <w:rStyle w:val="tlid-translation"/>
+          <w:lang w:val="uk-UA"/>
+        </w:rPr>
+        <w:t>принесе кращі результати.</w:t>
+      </w:r>
+      <w:r>
+        <w:rPr>
+          <w:rStyle w:val="tlid-translation"/>
+          <w:lang w:val="uk-UA"/>
+        </w:rPr>
+        <w:t xml:space="preserve">  </w:t>
+      </w:r>
+      <w:r>
+        <w:rPr>
+          <w:rStyle w:val="tlid-translation"/>
+          <w:lang w:val="uk-UA"/>
+        </w:rPr>
+        <w:t>Для початкового розвитку цього методу є рекомендація використовувати його в невеликих кількостях.</w:t>
+      </w:r>
+    </w:p>
+    <w:p>
+      <w:pPr>
+        <w:rPr>
+          <w:rStyle w:val="tlid-translation"/>
+          <w:lang w:val="uk-UA"/>
+        </w:rPr>
+      </w:pPr>
+      <w:r>
+        <w:rPr>
+          <w:rStyle w:val="tlid-translation"/>
+          <w:lang w:val="uk-UA"/>
+        </w:rPr>
+        <w:t xml:space="preserve"> </w:t>
+      </w:r>
+    </w:p>
+    <w:p>
+      <w:pPr>
+        <w:rPr>
+          <w:rStyle w:val="tlid-translation"/>
+          <w:lang w:val="uk-UA"/>
+        </w:rPr>
+      </w:pPr>
+    </w:p>
+    <w:p>
+      <w:pPr>
+        <w:rPr>
+          <w:lang w:val="uk-UA"/>
+        </w:rPr>
+      </w:pPr>
+      <w:r>
+        <w:rPr>
+          <w:lang w:val="uk-UA"/>
+        </w:rPr>
+        <w:br/>
+      </w:r>
+    </w:p>
+    <w:p>
+      <w:pPr>
+        <w:rPr>
+          <w:lang w:val="uk-UA"/>
+        </w:rPr>
+      </w:pPr>
+    </w:p>
+    <w:bookmarkEnd w:id="0"/>
+    <w:p>
+      <w:pPr>
+        <w:rPr>
+          <w:lang w:val="uk-UA"/>
+        </w:rPr>
+      </w:pPr>
     </w:p>
     <w:sectPr>
       <w:pgSz w:w="11906" w:h="16838"/>
@@ -543,6 +1205,11 @@
     <w:semiHidden/>
     <w:unhideWhenUsed/>
   </w:style>
+  <w:style w:type="character" w:customStyle="1" w:styleId="tlid-translation">
+    <w:name w:val="tlid-translation"/>
+    <w:basedOn w:val="DefaultParagraphFont"/>
+    <w:rsid w:val="00D51EEC"/>
+  </w:style>
 </w:styles>
 </file>
 

</xml_diff>